<commit_message>
worked on MMAS, but bug that remembers solutions for multisim
</commit_message>
<xml_diff>
--- a/Report/Projectplan.docx
+++ b/Report/Projectplan.docx
@@ -55,7 +55,23 @@
           <w:szCs w:val="22"/>
           <w:lang w:val="en-US"/>
         </w:rPr>
-        <w:t>optimized metaheuristics</w:t>
+        <w:t>optimi</w:t>
+      </w:r>
+      <w:r>
+        <w:rPr>
+          <w:sz w:val="22"/>
+          <w:szCs w:val="22"/>
+          <w:lang w:val="en-US"/>
+        </w:rPr>
+        <w:t>zation</w:t>
+      </w:r>
+      <w:r>
+        <w:rPr>
+          <w:sz w:val="22"/>
+          <w:szCs w:val="22"/>
+          <w:lang w:val="en-US"/>
+        </w:rPr>
+        <w:t xml:space="preserve"> metaheuristics</w:t>
       </w:r>
     </w:p>
     <w:p>
@@ -308,21 +324,7 @@
         <w:rPr>
           <w:lang w:val="en-US"/>
         </w:rPr>
-        <w:t xml:space="preserve"> summarize and interpret technical information and is fully familiar with technical problem </w:t>
-      </w:r>
-      <w:proofErr w:type="gramStart"/>
-      <w:r>
-        <w:rPr>
-          <w:lang w:val="en-US"/>
-        </w:rPr>
-        <w:t>solving</w:t>
-      </w:r>
-      <w:proofErr w:type="gramEnd"/>
-      <w:r>
-        <w:rPr>
-          <w:lang w:val="en-US"/>
-        </w:rPr>
-        <w:t xml:space="preserve"> through project work</w:t>
+        <w:t xml:space="preserve"> summarize and interpret technical information and is fully familiar with technical problem solving through project work</w:t>
       </w:r>
     </w:p>
     <w:p>
@@ -741,7 +743,19 @@
         <w:rPr>
           <w:lang w:val="en-US"/>
         </w:rPr>
-        <w:t>Throughout the duration of this project, I will be writing parts of the report, as many parts of the project will be easier to communicate while working on them, rather than waiting 2 months. This will hopefully provide deeper explanations in the final report.</w:t>
+        <w:t xml:space="preserve">Throughout the duration of this project, I will be writing parts of the report, as many </w:t>
+      </w:r>
+      <w:r>
+        <w:rPr>
+          <w:lang w:val="en-US"/>
+        </w:rPr>
+        <w:t xml:space="preserve">sections </w:t>
+      </w:r>
+      <w:r>
+        <w:rPr>
+          <w:lang w:val="en-US"/>
+        </w:rPr>
+        <w:t>of the project will be easier to communicate while working on them, rather than waiting 2 months. This will hopefully provide deeper explanations in the final report.</w:t>
       </w:r>
     </w:p>
     <w:tbl>
@@ -2728,6 +2742,7 @@
   <w:style w:type="character" w:default="1" w:styleId="Standardskrifttypeiafsnit">
     <w:name w:val="Default Paragraph Font"/>
     <w:uiPriority w:val="1"/>
+    <w:semiHidden/>
     <w:unhideWhenUsed/>
   </w:style>
   <w:style w:type="table" w:default="1" w:styleId="Tabel-Normal">

</xml_diff>